<commit_message>
Fix following issue: 1. Outbound processing - Adapter specific attribute: merge成一个表格，filter value为N/A的 attribute 2. Communication Channel的other attributes，filter掉 attribute是N/A 的item 3. Communication channel的 ID value放的 是 component ID，component放的是party， party 放的是CC ID
</commit_message>
<xml_diff>
--- a/resources/template/domGroup/COMMUNICATIONCHANNEL.docx
+++ b/resources/template/domGroup/COMMUNICATIONCHANNEL.docx
@@ -14,8 +14,6 @@
       <w:r>
         <w:t>This part is related Communication Channel of In/Out BoundProcessing.</w:t>
       </w:r>
-      <w:bookmarkStart w:id="0" w:name="_GoBack"/>
-      <w:bookmarkEnd w:id="0"/>
     </w:p>
     <w:tbl>
       <w:tblPr>
@@ -122,7 +120,12 @@
               <w:spacing w:line="276" w:lineRule="auto"/>
             </w:pPr>
             <w:r>
-              <w:t>$PartyID_Value</w:t>
+              <w:t>$</w:t>
+            </w:r>
+            <w:bookmarkStart w:id="0" w:name="_GoBack"/>
+            <w:bookmarkEnd w:id="0"/>
+            <w:r>
+              <w:t>ComponentID_Value</w:t>
             </w:r>
           </w:p>
         </w:tc>
@@ -166,7 +169,10 @@
           </w:tcPr>
           <w:p>
             <w:r>
-              <w:t>$ComponentID_Value</w:t>
+              <w:t>$</w:t>
+            </w:r>
+            <w:r>
+              <w:t>PartyID_Value</w:t>
             </w:r>
           </w:p>
         </w:tc>

</xml_diff>